<commit_message>
LA w2 , w3
</commit_message>
<xml_diff>
--- a/LA/W2/LA-PAIII-2020-01-w2.docx
+++ b/LA/W2/LA-PAIII-2020-01-w2.docx
@@ -1,6 +1,6 @@
 
 <file path=word/document.xml><?xml version="1.0" encoding="utf-8"?>
-<w:document xmlns:wpc="http://schemas.microsoft.com/office/word/2010/wordprocessingCanvas" xmlns:mc="http://schemas.openxmlformats.org/markup-compatibility/2006" xmlns:o="urn:schemas-microsoft-com:office:office" xmlns:r="http://schemas.openxmlformats.org/officeDocument/2006/relationships" xmlns:m="http://schemas.openxmlformats.org/officeDocument/2006/math" xmlns:v="urn:schemas-microsoft-com:vml" xmlns:wp14="http://schemas.microsoft.com/office/word/2010/wordprocessingDrawing" xmlns:wp="http://schemas.openxmlformats.org/drawingml/2006/wordprocessingDrawing" xmlns:w10="urn:schemas-microsoft-com:office:word" xmlns:w="http://schemas.openxmlformats.org/wordprocessingml/2006/main" xmlns:w14="http://schemas.microsoft.com/office/word/2010/wordml" xmlns:w15="http://schemas.microsoft.com/office/word/2012/wordml" xmlns:wpg="http://schemas.microsoft.com/office/word/2010/wordprocessingGroup" xmlns:wpi="http://schemas.microsoft.com/office/word/2010/wordprocessingInk" xmlns:wne="http://schemas.microsoft.com/office/word/2006/wordml" xmlns:wps="http://schemas.microsoft.com/office/word/2010/wordprocessingShape" mc:Ignorable="w14 w15 wp14">
+<w:document xmlns:wpc="http://schemas.microsoft.com/office/word/2010/wordprocessingCanvas" xmlns:cx="http://schemas.microsoft.com/office/drawing/2014/chartex" xmlns:cx1="http://schemas.microsoft.com/office/drawing/2015/9/8/chartex" xmlns:cx2="http://schemas.microsoft.com/office/drawing/2015/10/21/chartex" xmlns:cx3="http://schemas.microsoft.com/office/drawing/2016/5/9/chartex" xmlns:cx4="http://schemas.microsoft.com/office/drawing/2016/5/10/chartex" xmlns:cx5="http://schemas.microsoft.com/office/drawing/2016/5/11/chartex" xmlns:cx6="http://schemas.microsoft.com/office/drawing/2016/5/12/chartex" xmlns:cx7="http://schemas.microsoft.com/office/drawing/2016/5/13/chartex" xmlns:cx8="http://schemas.microsoft.com/office/drawing/2016/5/14/chartex" xmlns:mc="http://schemas.openxmlformats.org/markup-compatibility/2006" xmlns:aink="http://schemas.microsoft.com/office/drawing/2016/ink" xmlns:am3d="http://schemas.microsoft.com/office/drawing/2017/model3d" xmlns:o="urn:schemas-microsoft-com:office:office" xmlns:r="http://schemas.openxmlformats.org/officeDocument/2006/relationships" xmlns:m="http://schemas.openxmlformats.org/officeDocument/2006/math" xmlns:v="urn:schemas-microsoft-com:vml" xmlns:wp14="http://schemas.microsoft.com/office/word/2010/wordprocessingDrawing" xmlns:wp="http://schemas.openxmlformats.org/drawingml/2006/wordprocessingDrawing" xmlns:w10="urn:schemas-microsoft-com:office:word" xmlns:w="http://schemas.openxmlformats.org/wordprocessingml/2006/main" xmlns:w14="http://schemas.microsoft.com/office/word/2010/wordml" xmlns:w15="http://schemas.microsoft.com/office/word/2012/wordml" xmlns:w16cex="http://schemas.microsoft.com/office/word/2018/wordml/cex" xmlns:w16cid="http://schemas.microsoft.com/office/word/2016/wordml/cid" xmlns:w16="http://schemas.microsoft.com/office/word/2018/wordml" xmlns:w16se="http://schemas.microsoft.com/office/word/2015/wordml/symex" xmlns:wpg="http://schemas.microsoft.com/office/word/2010/wordprocessingGroup" xmlns:wpi="http://schemas.microsoft.com/office/word/2010/wordprocessingInk" xmlns:wne="http://schemas.microsoft.com/office/word/2006/wordml" xmlns:wps="http://schemas.microsoft.com/office/word/2010/wordprocessingShape" mc:Ignorable="w14 w15 w16se w16cid w16 w16cex wp14">
   <w:body>
     <w:p>
       <w:pPr>
@@ -21,7 +21,6 @@
         </w:rPr>
         <w:t xml:space="preserve">Laporan Kegiatan </w:t>
       </w:r>
-      <w:proofErr w:type="spellStart"/>
       <w:r>
         <w:rPr>
           <w:b/>
@@ -29,57 +28,7 @@
           <w:szCs w:val="24"/>
           <w:lang w:val="en-US"/>
         </w:rPr>
-        <w:t>Proyek</w:t>
-      </w:r>
-      <w:proofErr w:type="spellEnd"/>
-      <w:r>
-        <w:rPr>
-          <w:b/>
-          <w:sz w:val="28"/>
-          <w:szCs w:val="24"/>
-          <w:lang w:val="en-US"/>
-        </w:rPr>
-        <w:t xml:space="preserve"> </w:t>
-      </w:r>
-      <w:proofErr w:type="spellStart"/>
-      <w:r>
-        <w:rPr>
-          <w:b/>
-          <w:sz w:val="28"/>
-          <w:szCs w:val="24"/>
-          <w:lang w:val="en-US"/>
-        </w:rPr>
-        <w:t>Akhir</w:t>
-      </w:r>
-      <w:proofErr w:type="spellEnd"/>
-      <w:r>
-        <w:rPr>
-          <w:b/>
-          <w:sz w:val="28"/>
-          <w:szCs w:val="24"/>
-          <w:lang w:val="en-US"/>
-        </w:rPr>
-        <w:t xml:space="preserve"> </w:t>
-      </w:r>
-      <w:proofErr w:type="spellStart"/>
-      <w:r>
-        <w:rPr>
-          <w:b/>
-          <w:sz w:val="28"/>
-          <w:szCs w:val="24"/>
-          <w:lang w:val="en-US"/>
-        </w:rPr>
-        <w:t>Tahun</w:t>
-      </w:r>
-      <w:proofErr w:type="spellEnd"/>
-      <w:r>
-        <w:rPr>
-          <w:b/>
-          <w:sz w:val="28"/>
-          <w:szCs w:val="24"/>
-          <w:lang w:val="en-US"/>
-        </w:rPr>
-        <w:t xml:space="preserve"> III</w:t>
+        <w:t>Proyek Akhir Tahun III</w:t>
       </w:r>
     </w:p>
     <w:p>
@@ -116,13 +65,8 @@
             <w:tcW w:w="1951" w:type="dxa"/>
           </w:tcPr>
           <w:p>
-            <w:proofErr w:type="spellStart"/>
-            <w:r>
-              <w:t>Nama</w:t>
-            </w:r>
-            <w:proofErr w:type="spellEnd"/>
-            <w:r>
-              <w:t xml:space="preserve"> Perusahaan</w:t>
+            <w:r>
+              <w:t>Nama Perusahaan</w:t>
             </w:r>
           </w:p>
         </w:tc>
@@ -151,37 +95,12 @@
                 <w:color w:val="000000" w:themeColor="text1"/>
               </w:rPr>
             </w:pPr>
-            <w:proofErr w:type="spellStart"/>
             <w:r>
               <w:rPr>
                 <w:i w:val="0"/>
                 <w:color w:val="000000" w:themeColor="text1"/>
               </w:rPr>
-              <w:t>Institut</w:t>
-            </w:r>
-            <w:proofErr w:type="spellEnd"/>
-            <w:r>
-              <w:rPr>
-                <w:i w:val="0"/>
-                <w:color w:val="000000" w:themeColor="text1"/>
-              </w:rPr>
-              <w:t xml:space="preserve"> </w:t>
-            </w:r>
-            <w:proofErr w:type="spellStart"/>
-            <w:r>
-              <w:rPr>
-                <w:i w:val="0"/>
-                <w:color w:val="000000" w:themeColor="text1"/>
-              </w:rPr>
-              <w:t>Teknologi</w:t>
-            </w:r>
-            <w:proofErr w:type="spellEnd"/>
-            <w:r>
-              <w:rPr>
-                <w:i w:val="0"/>
-                <w:color w:val="000000" w:themeColor="text1"/>
-              </w:rPr>
-              <w:t xml:space="preserve"> Del</w:t>
+              <w:t>Institut Teknologi Del</w:t>
             </w:r>
           </w:p>
         </w:tc>
@@ -192,21 +111,8 @@
             <w:tcW w:w="1951" w:type="dxa"/>
           </w:tcPr>
           <w:p>
-            <w:proofErr w:type="spellStart"/>
-            <w:r>
-              <w:t>Kode</w:t>
-            </w:r>
-            <w:proofErr w:type="spellEnd"/>
-            <w:r>
-              <w:t xml:space="preserve"> </w:t>
-            </w:r>
-            <w:proofErr w:type="spellStart"/>
-            <w:r>
-              <w:t>Kelompok</w:t>
-            </w:r>
-            <w:proofErr w:type="spellEnd"/>
-            <w:r>
-              <w:t xml:space="preserve"> </w:t>
+            <w:r>
+              <w:t xml:space="preserve">Kode Kelompok </w:t>
             </w:r>
           </w:p>
         </w:tc>
@@ -251,11 +157,9 @@
             <w:tcW w:w="1951" w:type="dxa"/>
           </w:tcPr>
           <w:p>
-            <w:proofErr w:type="spellStart"/>
             <w:r>
               <w:t>Anggota</w:t>
             </w:r>
-            <w:proofErr w:type="spellEnd"/>
             <w:r>
               <w:tab/>
             </w:r>
@@ -341,38 +245,18 @@
             <w:tcW w:w="1951" w:type="dxa"/>
           </w:tcPr>
           <w:p>
-            <w:proofErr w:type="spellStart"/>
-            <w:r>
-              <w:t>Judul</w:t>
-            </w:r>
-            <w:proofErr w:type="spellEnd"/>
-            <w:r>
-              <w:t>/</w:t>
-            </w:r>
-            <w:proofErr w:type="spellStart"/>
-            <w:r>
-              <w:t>Topik</w:t>
-            </w:r>
-            <w:proofErr w:type="spellEnd"/>
+            <w:r>
+              <w:t>Judul/Topik</w:t>
+            </w:r>
             <w:r>
               <w:rPr>
                 <w:lang w:val="id-ID"/>
               </w:rPr>
               <w:t xml:space="preserve"> </w:t>
             </w:r>
-            <w:proofErr w:type="spellStart"/>
-            <w:r>
-              <w:t>Kerja</w:t>
-            </w:r>
-            <w:proofErr w:type="spellEnd"/>
-            <w:r>
-              <w:t xml:space="preserve"> </w:t>
-            </w:r>
-            <w:proofErr w:type="spellStart"/>
-            <w:r>
-              <w:t>Prakt</w:t>
-            </w:r>
-            <w:proofErr w:type="spellEnd"/>
+            <w:r>
+              <w:t>Kerja Prakt</w:t>
+            </w:r>
             <w:r>
               <w:rPr>
                 <w:lang w:val="id-ID"/>
@@ -402,51 +286,9 @@
             <w:tcW w:w="6237" w:type="dxa"/>
           </w:tcPr>
           <w:p>
-            <w:proofErr w:type="spellStart"/>
-            <w:r>
-              <w:t>Strategi</w:t>
-            </w:r>
-            <w:proofErr w:type="spellEnd"/>
-            <w:r>
-              <w:t xml:space="preserve"> </w:t>
-            </w:r>
-            <w:proofErr w:type="spellStart"/>
-            <w:r>
-              <w:t>Kerja</w:t>
-            </w:r>
-            <w:proofErr w:type="spellEnd"/>
-            <w:r>
-              <w:t xml:space="preserve"> </w:t>
-            </w:r>
-            <w:proofErr w:type="spellStart"/>
-            <w:r>
-              <w:t>dan</w:t>
-            </w:r>
-            <w:proofErr w:type="spellEnd"/>
-            <w:r>
-              <w:t xml:space="preserve"> </w:t>
-            </w:r>
-            <w:proofErr w:type="spellStart"/>
-            <w:r>
-              <w:t>Pembagian</w:t>
-            </w:r>
-            <w:proofErr w:type="spellEnd"/>
-            <w:r>
-              <w:t xml:space="preserve"> </w:t>
-            </w:r>
-            <w:proofErr w:type="spellStart"/>
-            <w:r>
-              <w:t>Tugas</w:t>
-            </w:r>
-            <w:proofErr w:type="spellEnd"/>
-            <w:r>
-              <w:t xml:space="preserve"> </w:t>
-            </w:r>
-            <w:proofErr w:type="spellStart"/>
-            <w:r>
-              <w:t>Kelompok</w:t>
-            </w:r>
-            <w:proofErr w:type="spellEnd"/>
+            <w:r>
+              <w:t>Strategi Kerja dan Pembagian Tugas Kelompok</w:t>
+            </w:r>
           </w:p>
         </w:tc>
       </w:tr>
@@ -456,13 +298,8 @@
             <w:tcW w:w="1951" w:type="dxa"/>
           </w:tcPr>
           <w:p>
-            <w:proofErr w:type="spellStart"/>
-            <w:r>
-              <w:t>Perioda</w:t>
-            </w:r>
-            <w:proofErr w:type="spellEnd"/>
-            <w:r>
-              <w:t xml:space="preserve"> </w:t>
+            <w:r>
+              <w:t xml:space="preserve">Perioda </w:t>
             </w:r>
           </w:p>
         </w:tc>
@@ -484,21 +321,8 @@
             <w:tcW w:w="6237" w:type="dxa"/>
           </w:tcPr>
           <w:p>
-            <w:proofErr w:type="spellStart"/>
-            <w:r>
-              <w:t>Minggu</w:t>
-            </w:r>
-            <w:proofErr w:type="spellEnd"/>
-            <w:r>
-              <w:t xml:space="preserve"> </w:t>
-            </w:r>
-            <w:proofErr w:type="spellStart"/>
-            <w:r>
-              <w:t>ke</w:t>
-            </w:r>
-            <w:proofErr w:type="spellEnd"/>
-            <w:r>
-              <w:t xml:space="preserve"> 1Tanggal 10-02-2020 s/d 16-02</w:t>
+            <w:r>
+              <w:t>Minggu ke 1Tanggal 10-02-2020 s/d 16-02</w:t>
             </w:r>
             <w:r>
               <w:t>-2020</w:t>
@@ -512,19 +336,9 @@
             <w:tcW w:w="1951" w:type="dxa"/>
           </w:tcPr>
           <w:p>
-            <w:proofErr w:type="spellStart"/>
-            <w:r>
-              <w:t>Tahapan</w:t>
-            </w:r>
-            <w:proofErr w:type="spellEnd"/>
-            <w:r>
-              <w:t xml:space="preserve"> </w:t>
-            </w:r>
-            <w:proofErr w:type="spellStart"/>
-            <w:r>
-              <w:t>pekerjaan</w:t>
-            </w:r>
-            <w:proofErr w:type="spellEnd"/>
+            <w:r>
+              <w:t>Tahapan pekerjaan</w:t>
+            </w:r>
           </w:p>
         </w:tc>
         <w:tc>
@@ -556,47 +370,13 @@
                 <w:color w:val="auto"/>
               </w:rPr>
             </w:pPr>
-            <w:proofErr w:type="spellStart"/>
             <w:r>
               <w:rPr>
                 <w:i w:val="0"/>
                 <w:color w:val="auto"/>
               </w:rPr>
-              <w:t>Menghubungi</w:t>
-            </w:r>
-            <w:proofErr w:type="spellEnd"/>
-            <w:r>
-              <w:rPr>
-                <w:i w:val="0"/>
-                <w:color w:val="auto"/>
-              </w:rPr>
-              <w:t xml:space="preserve"> </w:t>
-            </w:r>
-            <w:proofErr w:type="spellStart"/>
-            <w:r>
-              <w:rPr>
-                <w:i w:val="0"/>
-                <w:color w:val="auto"/>
-              </w:rPr>
-              <w:t>dosen</w:t>
-            </w:r>
-            <w:proofErr w:type="spellEnd"/>
-            <w:r>
-              <w:rPr>
-                <w:i w:val="0"/>
-                <w:color w:val="auto"/>
-              </w:rPr>
-              <w:t xml:space="preserve"> </w:t>
-            </w:r>
-            <w:proofErr w:type="spellStart"/>
-            <w:r>
-              <w:rPr>
-                <w:i w:val="0"/>
-                <w:color w:val="auto"/>
-              </w:rPr>
-              <w:t>pembimbing</w:t>
-            </w:r>
-            <w:proofErr w:type="spellEnd"/>
+              <w:t>Menghubungi dosen pembimbing</w:t>
+            </w:r>
           </w:p>
         </w:tc>
       </w:tr>
@@ -633,95 +413,20 @@
                 <w:color w:val="auto"/>
               </w:rPr>
             </w:pPr>
-            <w:proofErr w:type="spellStart"/>
             <w:r>
               <w:rPr>
                 <w:i w:val="0"/>
                 <w:color w:val="auto"/>
               </w:rPr>
-              <w:t>Diskusi</w:t>
-            </w:r>
-            <w:proofErr w:type="spellEnd"/>
+              <w:t>Diskusi kelompok</w:t>
+            </w:r>
             <w:r>
               <w:rPr>
                 <w:i w:val="0"/>
                 <w:color w:val="auto"/>
               </w:rPr>
-              <w:t xml:space="preserve"> </w:t>
-            </w:r>
-            <w:proofErr w:type="spellStart"/>
-            <w:r>
-              <w:rPr>
-                <w:i w:val="0"/>
-                <w:color w:val="auto"/>
-              </w:rPr>
-              <w:t>kelompok</w:t>
-            </w:r>
-            <w:proofErr w:type="spellEnd"/>
-            <w:r>
-              <w:rPr>
-                <w:i w:val="0"/>
-                <w:color w:val="auto"/>
-              </w:rPr>
-              <w:t xml:space="preserve"> </w:t>
-            </w:r>
-            <w:proofErr w:type="spellStart"/>
-            <w:r>
-              <w:rPr>
-                <w:i w:val="0"/>
-                <w:color w:val="auto"/>
-              </w:rPr>
-              <w:t>untuk</w:t>
-            </w:r>
-            <w:proofErr w:type="spellEnd"/>
-            <w:r>
-              <w:rPr>
-                <w:i w:val="0"/>
-                <w:color w:val="auto"/>
-              </w:rPr>
-              <w:t xml:space="preserve"> </w:t>
-            </w:r>
-            <w:proofErr w:type="spellStart"/>
-            <w:r>
-              <w:rPr>
-                <w:i w:val="0"/>
-                <w:color w:val="auto"/>
-              </w:rPr>
-              <w:t>penyusunan</w:t>
-            </w:r>
-            <w:proofErr w:type="spellEnd"/>
-            <w:r>
-              <w:rPr>
-                <w:i w:val="0"/>
-                <w:color w:val="auto"/>
-              </w:rPr>
-              <w:t xml:space="preserve"> </w:t>
-            </w:r>
-            <w:proofErr w:type="spellStart"/>
-            <w:r>
-              <w:rPr>
-                <w:i w:val="0"/>
-                <w:color w:val="auto"/>
-              </w:rPr>
-              <w:t>dokumen</w:t>
-            </w:r>
-            <w:proofErr w:type="spellEnd"/>
-            <w:r>
-              <w:rPr>
-                <w:i w:val="0"/>
-                <w:color w:val="auto"/>
-              </w:rPr>
-              <w:t xml:space="preserve"> </w:t>
-            </w:r>
-            <w:proofErr w:type="spellStart"/>
-            <w:r>
-              <w:rPr>
-                <w:i w:val="0"/>
-                <w:color w:val="auto"/>
-              </w:rPr>
-              <w:t>ToR</w:t>
-            </w:r>
-            <w:proofErr w:type="spellEnd"/>
+              <w:t xml:space="preserve"> untuk penyusunan dokumen ToR</w:t>
+            </w:r>
           </w:p>
         </w:tc>
       </w:tr>
@@ -770,95 +475,13 @@
                 <w:color w:val="auto"/>
               </w:rPr>
             </w:pPr>
-            <w:proofErr w:type="spellStart"/>
             <w:r>
               <w:rPr>
                 <w:i w:val="0"/>
                 <w:color w:val="auto"/>
               </w:rPr>
-              <w:t>Pertemuan</w:t>
-            </w:r>
-            <w:proofErr w:type="spellEnd"/>
-            <w:r>
-              <w:rPr>
-                <w:i w:val="0"/>
-                <w:color w:val="auto"/>
-              </w:rPr>
-              <w:t xml:space="preserve"> </w:t>
-            </w:r>
-            <w:proofErr w:type="spellStart"/>
-            <w:r>
-              <w:rPr>
-                <w:i w:val="0"/>
-                <w:color w:val="auto"/>
-              </w:rPr>
-              <w:t>dengan</w:t>
-            </w:r>
-            <w:proofErr w:type="spellEnd"/>
-            <w:r>
-              <w:rPr>
-                <w:i w:val="0"/>
-                <w:color w:val="auto"/>
-              </w:rPr>
-              <w:t xml:space="preserve"> </w:t>
-            </w:r>
-            <w:proofErr w:type="spellStart"/>
-            <w:r>
-              <w:rPr>
-                <w:i w:val="0"/>
-                <w:color w:val="auto"/>
-              </w:rPr>
-              <w:t>dosen</w:t>
-            </w:r>
-            <w:proofErr w:type="spellEnd"/>
-            <w:r>
-              <w:rPr>
-                <w:i w:val="0"/>
-                <w:color w:val="auto"/>
-              </w:rPr>
-              <w:t xml:space="preserve"> </w:t>
-            </w:r>
-            <w:proofErr w:type="spellStart"/>
-            <w:r>
-              <w:rPr>
-                <w:i w:val="0"/>
-                <w:color w:val="auto"/>
-              </w:rPr>
-              <w:t>pembimbing</w:t>
-            </w:r>
-            <w:proofErr w:type="spellEnd"/>
-            <w:r>
-              <w:rPr>
-                <w:i w:val="0"/>
-                <w:color w:val="auto"/>
-              </w:rPr>
-              <w:t xml:space="preserve"> </w:t>
-            </w:r>
-            <w:proofErr w:type="spellStart"/>
-            <w:r>
-              <w:rPr>
-                <w:i w:val="0"/>
-                <w:color w:val="auto"/>
-              </w:rPr>
-              <w:t>terkait</w:t>
-            </w:r>
-            <w:proofErr w:type="spellEnd"/>
-            <w:r>
-              <w:rPr>
-                <w:i w:val="0"/>
-                <w:color w:val="auto"/>
-              </w:rPr>
-              <w:t xml:space="preserve"> </w:t>
-            </w:r>
-            <w:proofErr w:type="spellStart"/>
-            <w:r>
-              <w:rPr>
-                <w:i w:val="0"/>
-                <w:color w:val="auto"/>
-              </w:rPr>
-              <w:t>topik</w:t>
-            </w:r>
-            <w:proofErr w:type="spellEnd"/>
+              <w:t>Pertemuan dengan dosen pembimbing terkait topik</w:t>
+            </w:r>
           </w:p>
           <w:p>
             <w:pPr>
@@ -871,47 +494,13 @@
                 <w:color w:val="auto"/>
               </w:rPr>
             </w:pPr>
-            <w:proofErr w:type="spellStart"/>
             <w:r>
               <w:rPr>
                 <w:i w:val="0"/>
                 <w:color w:val="auto"/>
               </w:rPr>
-              <w:t>Finalisasi</w:t>
-            </w:r>
-            <w:proofErr w:type="spellEnd"/>
-            <w:r>
-              <w:rPr>
-                <w:i w:val="0"/>
-                <w:color w:val="auto"/>
-              </w:rPr>
-              <w:t xml:space="preserve"> </w:t>
-            </w:r>
-            <w:proofErr w:type="spellStart"/>
-            <w:r>
-              <w:rPr>
-                <w:i w:val="0"/>
-                <w:color w:val="auto"/>
-              </w:rPr>
-              <w:t>dokumen</w:t>
-            </w:r>
-            <w:proofErr w:type="spellEnd"/>
-            <w:r>
-              <w:rPr>
-                <w:i w:val="0"/>
-                <w:color w:val="auto"/>
-              </w:rPr>
-              <w:t xml:space="preserve"> </w:t>
-            </w:r>
-            <w:proofErr w:type="spellStart"/>
-            <w:r>
-              <w:rPr>
-                <w:i w:val="0"/>
-                <w:color w:val="auto"/>
-              </w:rPr>
-              <w:t>ToR</w:t>
-            </w:r>
-            <w:proofErr w:type="spellEnd"/>
+              <w:t>Finalisasi dokumen ToR</w:t>
+            </w:r>
           </w:p>
         </w:tc>
       </w:tr>
@@ -928,52 +517,13 @@
       <w:pPr>
         <w:pStyle w:val="Heading2"/>
       </w:pPr>
-      <w:proofErr w:type="spellStart"/>
-      <w:r>
-        <w:t>Rincian</w:t>
-      </w:r>
-      <w:proofErr w:type="spellEnd"/>
-      <w:r>
-        <w:t xml:space="preserve"> </w:t>
-      </w:r>
-      <w:proofErr w:type="spellStart"/>
-      <w:r>
-        <w:t>Kegiatan</w:t>
-      </w:r>
-      <w:proofErr w:type="spellEnd"/>
-      <w:r>
-        <w:t xml:space="preserve"> </w:t>
-      </w:r>
-      <w:proofErr w:type="spellStart"/>
-      <w:r>
-        <w:t>Mingguan</w:t>
-      </w:r>
-      <w:proofErr w:type="spellEnd"/>
-      <w:r>
-        <w:t xml:space="preserve"> </w:t>
+      <w:r>
+        <w:t xml:space="preserve">Rincian Kegiatan Mingguan </w:t>
       </w:r>
     </w:p>
     <w:p>
-      <w:proofErr w:type="spellStart"/>
-      <w:r>
-        <w:t>Minggu</w:t>
-      </w:r>
-      <w:proofErr w:type="spellEnd"/>
-      <w:r>
-        <w:t xml:space="preserve"> </w:t>
-      </w:r>
-      <w:proofErr w:type="spellStart"/>
-      <w:proofErr w:type="gramStart"/>
-      <w:r>
-        <w:t>ke</w:t>
-      </w:r>
-      <w:proofErr w:type="spellEnd"/>
-      <w:r>
-        <w:t xml:space="preserve"> :</w:t>
-      </w:r>
-      <w:proofErr w:type="gramEnd"/>
-      <w:r>
-        <w:t xml:space="preserve"> 1</w:t>
+      <w:r>
+        <w:t>Minggu ke : 1</w:t>
       </w:r>
     </w:p>
     <w:p>
@@ -1013,14 +563,12 @@
                 <w:b/>
               </w:rPr>
             </w:pPr>
-            <w:proofErr w:type="spellStart"/>
             <w:r>
               <w:rPr>
                 <w:b/>
               </w:rPr>
               <w:t>Tanggal</w:t>
             </w:r>
-            <w:proofErr w:type="spellEnd"/>
           </w:p>
         </w:tc>
         <w:tc>
@@ -1033,33 +581,35 @@
                 <w:b/>
               </w:rPr>
             </w:pPr>
-            <w:proofErr w:type="spellStart"/>
             <w:r>
               <w:rPr>
                 <w:b/>
               </w:rPr>
-              <w:t>Perioda</w:t>
-            </w:r>
-            <w:proofErr w:type="spellEnd"/>
-            <w:r>
+              <w:t>Perioda jam kerja</w:t>
+            </w:r>
+          </w:p>
+        </w:tc>
+        <w:tc>
+          <w:tcPr>
+            <w:tcW w:w="2297" w:type="dxa"/>
+          </w:tcPr>
+          <w:p>
+            <w:pPr>
               <w:rPr>
                 <w:b/>
               </w:rPr>
-              <w:t xml:space="preserve"> jam </w:t>
-            </w:r>
-            <w:proofErr w:type="spellStart"/>
+            </w:pPr>
             <w:r>
               <w:rPr>
                 <w:b/>
               </w:rPr>
-              <w:t>kerja</w:t>
-            </w:r>
-            <w:proofErr w:type="spellEnd"/>
-          </w:p>
-        </w:tc>
-        <w:tc>
-          <w:tcPr>
-            <w:tcW w:w="2297" w:type="dxa"/>
+              <w:t xml:space="preserve">Kegiatan </w:t>
+            </w:r>
+          </w:p>
+        </w:tc>
+        <w:tc>
+          <w:tcPr>
+            <w:tcW w:w="2806" w:type="dxa"/>
           </w:tcPr>
           <w:p>
             <w:pPr>
@@ -1067,40 +617,12 @@
                 <w:b/>
               </w:rPr>
             </w:pPr>
-            <w:proofErr w:type="spellStart"/>
             <w:r>
               <w:rPr>
                 <w:b/>
               </w:rPr>
-              <w:t>Kegiatan</w:t>
-            </w:r>
-            <w:proofErr w:type="spellEnd"/>
-            <w:r>
-              <w:rPr>
-                <w:b/>
-              </w:rPr>
-              <w:t xml:space="preserve"> </w:t>
-            </w:r>
-          </w:p>
-        </w:tc>
-        <w:tc>
-          <w:tcPr>
-            <w:tcW w:w="2806" w:type="dxa"/>
-          </w:tcPr>
-          <w:p>
-            <w:pPr>
-              <w:rPr>
-                <w:b/>
-              </w:rPr>
-            </w:pPr>
-            <w:proofErr w:type="spellStart"/>
-            <w:r>
-              <w:rPr>
-                <w:b/>
-              </w:rPr>
               <w:t>Hasil</w:t>
             </w:r>
-            <w:proofErr w:type="spellEnd"/>
           </w:p>
         </w:tc>
         <w:tc>
@@ -1131,13 +653,8 @@
             <w:r>
               <w:t xml:space="preserve">10 </w:t>
             </w:r>
-            <w:proofErr w:type="spellStart"/>
-            <w:r>
-              <w:t>Februari</w:t>
-            </w:r>
-            <w:proofErr w:type="spellEnd"/>
-            <w:r>
-              <w:t xml:space="preserve"> 2020</w:t>
+            <w:r>
+              <w:t>Februari 2020</w:t>
             </w:r>
           </w:p>
         </w:tc>
@@ -1156,54 +673,12 @@
             <w:tcW w:w="2297" w:type="dxa"/>
           </w:tcPr>
           <w:p>
-            <w:proofErr w:type="spellStart"/>
-            <w:r>
-              <w:t>Bertemu</w:t>
-            </w:r>
-            <w:proofErr w:type="spellEnd"/>
-            <w:r>
-              <w:t xml:space="preserve"> </w:t>
-            </w:r>
-            <w:proofErr w:type="spellStart"/>
-            <w:r>
-              <w:t>dengan</w:t>
-            </w:r>
-            <w:proofErr w:type="spellEnd"/>
-            <w:r>
-              <w:t xml:space="preserve"> </w:t>
-            </w:r>
-            <w:proofErr w:type="spellStart"/>
-            <w:r>
-              <w:t>dose</w:t>
-            </w:r>
-            <w:r>
-              <w:t>n</w:t>
-            </w:r>
-            <w:proofErr w:type="spellEnd"/>
-            <w:r>
-              <w:t xml:space="preserve"> </w:t>
-            </w:r>
-            <w:proofErr w:type="spellStart"/>
-            <w:r>
-              <w:t>pembimbing</w:t>
-            </w:r>
-            <w:proofErr w:type="spellEnd"/>
-            <w:r>
-              <w:t xml:space="preserve"> </w:t>
-            </w:r>
-            <w:proofErr w:type="spellStart"/>
-            <w:r>
-              <w:t>terkait</w:t>
-            </w:r>
-            <w:proofErr w:type="spellEnd"/>
-            <w:r>
-              <w:t xml:space="preserve"> </w:t>
-            </w:r>
-            <w:proofErr w:type="spellStart"/>
-            <w:r>
-              <w:t>topik</w:t>
-            </w:r>
-            <w:proofErr w:type="spellEnd"/>
+            <w:r>
+              <w:t>Bertemu dengan dose</w:t>
+            </w:r>
+            <w:r>
+              <w:t>n pembimbing terkait topik</w:t>
+            </w:r>
           </w:p>
         </w:tc>
         <w:tc>
@@ -1321,15 +796,7 @@
                 <w:szCs w:val="22"/>
                 <w:lang w:val="da-DK"/>
               </w:rPr>
-              <w:t>5.</w:t>
-            </w:r>
-            <w:r>
-              <w:rPr>
-                <w:sz w:val="22"/>
-                <w:szCs w:val="22"/>
-                <w:lang w:val="da-DK"/>
-              </w:rPr>
-              <w:t>Mobile menggunakan android studio dan website menggunakan springboot (frontend) dan HTML + vue (backend).</w:t>
+              <w:t>5.Mobile menggunakan android studio dan website menggunakan springboot (frontend) dan HTML + vue (backend).</w:t>
             </w:r>
           </w:p>
         </w:tc>
@@ -1338,19 +805,9 @@
             <w:tcW w:w="1417" w:type="dxa"/>
           </w:tcPr>
           <w:p>
-            <w:proofErr w:type="spellStart"/>
-            <w:r>
-              <w:t>Apriyanti</w:t>
-            </w:r>
-            <w:proofErr w:type="spellEnd"/>
-            <w:r>
-              <w:t xml:space="preserve"> </w:t>
-            </w:r>
-            <w:proofErr w:type="spellStart"/>
-            <w:r>
-              <w:t>Sijabat</w:t>
-            </w:r>
-            <w:proofErr w:type="spellEnd"/>
+            <w:r>
+              <w:t>Apriyanti Sijabat</w:t>
+            </w:r>
           </w:p>
         </w:tc>
       </w:tr>
@@ -1364,15 +821,7 @@
               <w:t xml:space="preserve">11 </w:t>
             </w:r>
             <w:r>
-              <w:t xml:space="preserve"> </w:t>
-            </w:r>
-            <w:proofErr w:type="spellStart"/>
-            <w:r>
-              <w:t>Februari</w:t>
-            </w:r>
-            <w:proofErr w:type="spellEnd"/>
-            <w:r>
-              <w:t xml:space="preserve"> 2020</w:t>
+              <w:t xml:space="preserve"> Februari 2020</w:t>
             </w:r>
           </w:p>
         </w:tc>
@@ -1394,109 +843,14 @@
             <w:tcW w:w="2297" w:type="dxa"/>
           </w:tcPr>
           <w:p>
-            <w:proofErr w:type="spellStart"/>
-            <w:r>
-              <w:t>Diskusi</w:t>
-            </w:r>
-            <w:proofErr w:type="spellEnd"/>
-            <w:r>
-              <w:t xml:space="preserve"> </w:t>
-            </w:r>
-            <w:proofErr w:type="spellStart"/>
-            <w:r>
-              <w:t>kelompok</w:t>
-            </w:r>
-            <w:proofErr w:type="spellEnd"/>
-            <w:r>
-              <w:t xml:space="preserve"> </w:t>
-            </w:r>
-            <w:proofErr w:type="spellStart"/>
-            <w:r>
-              <w:t>membahas</w:t>
-            </w:r>
-            <w:proofErr w:type="spellEnd"/>
-            <w:r>
-              <w:t xml:space="preserve"> </w:t>
-            </w:r>
-            <w:proofErr w:type="spellStart"/>
-            <w:r>
-              <w:t>penyusunan</w:t>
-            </w:r>
-            <w:proofErr w:type="spellEnd"/>
-            <w:r>
-              <w:t xml:space="preserve"> </w:t>
-            </w:r>
-            <w:proofErr w:type="spellStart"/>
-            <w:r>
-              <w:t>ToR</w:t>
-            </w:r>
-            <w:proofErr w:type="spellEnd"/>
-            <w:r>
-              <w:t xml:space="preserve"> </w:t>
-            </w:r>
-            <w:proofErr w:type="spellStart"/>
-            <w:r>
-              <w:t>sesuai</w:t>
-            </w:r>
-            <w:proofErr w:type="spellEnd"/>
-            <w:r>
-              <w:t xml:space="preserve"> </w:t>
-            </w:r>
-            <w:proofErr w:type="spellStart"/>
-            <w:r>
-              <w:t>hasil</w:t>
-            </w:r>
-            <w:proofErr w:type="spellEnd"/>
-            <w:r>
-              <w:t xml:space="preserve"> </w:t>
-            </w:r>
-            <w:proofErr w:type="spellStart"/>
-            <w:r>
-              <w:t>pertemuan</w:t>
-            </w:r>
-            <w:proofErr w:type="spellEnd"/>
-            <w:r>
-              <w:t xml:space="preserve"> </w:t>
-            </w:r>
-            <w:proofErr w:type="spellStart"/>
-            <w:r>
-              <w:t>dengan</w:t>
-            </w:r>
-            <w:proofErr w:type="spellEnd"/>
-            <w:r>
-              <w:t xml:space="preserve"> </w:t>
-            </w:r>
-            <w:proofErr w:type="spellStart"/>
-            <w:r>
-              <w:t>dosen</w:t>
-            </w:r>
-            <w:proofErr w:type="spellEnd"/>
-            <w:r>
-              <w:t xml:space="preserve"> </w:t>
-            </w:r>
-            <w:proofErr w:type="spellStart"/>
-            <w:r>
-              <w:t>pembimbing</w:t>
-            </w:r>
-            <w:proofErr w:type="spellEnd"/>
-            <w:r>
-              <w:t xml:space="preserve"> </w:t>
-            </w:r>
-            <w:proofErr w:type="spellStart"/>
-            <w:r>
-              <w:t>pada</w:t>
-            </w:r>
-            <w:proofErr w:type="spellEnd"/>
-            <w:r>
-              <w:t xml:space="preserve"> </w:t>
-            </w:r>
-            <w:proofErr w:type="spellStart"/>
-            <w:r>
-              <w:t>sesi</w:t>
-            </w:r>
-            <w:proofErr w:type="spellEnd"/>
-            <w:r>
-              <w:t xml:space="preserve"> 1</w:t>
+            <w:r>
+              <w:t xml:space="preserve">Diskusi kelompok </w:t>
+            </w:r>
+            <w:r>
+              <w:t>membahas penyusunan ToR</w:t>
+            </w:r>
+            <w:r>
+              <w:t xml:space="preserve"> sesuai hasil pertemuan dengan dosen pembimbing pada sesi 1</w:t>
             </w:r>
           </w:p>
         </w:tc>
@@ -1508,21 +862,8 @@
             <w:pPr>
               <w:jc w:val="both"/>
             </w:pPr>
-            <w:proofErr w:type="spellStart"/>
-            <w:r>
-              <w:t>Finalisasi</w:t>
-            </w:r>
-            <w:proofErr w:type="spellEnd"/>
-            <w:r>
-              <w:t xml:space="preserve"> </w:t>
-            </w:r>
-            <w:proofErr w:type="spellStart"/>
-            <w:r>
-              <w:t>dokumen</w:t>
-            </w:r>
-            <w:proofErr w:type="spellEnd"/>
-            <w:r>
-              <w:t xml:space="preserve"> Tor</w:t>
+            <w:r>
+              <w:t>Finalisasi dokumen Tor</w:t>
             </w:r>
           </w:p>
         </w:tc>
@@ -1531,19 +872,9 @@
             <w:tcW w:w="1417" w:type="dxa"/>
           </w:tcPr>
           <w:p>
-            <w:proofErr w:type="spellStart"/>
-            <w:r>
-              <w:t>Apriyanti</w:t>
-            </w:r>
-            <w:proofErr w:type="spellEnd"/>
-            <w:r>
-              <w:t xml:space="preserve"> </w:t>
-            </w:r>
-            <w:proofErr w:type="spellStart"/>
-            <w:r>
-              <w:t>Sijabat</w:t>
-            </w:r>
-            <w:proofErr w:type="spellEnd"/>
+            <w:r>
+              <w:t>Apriyanti Sijabat</w:t>
+            </w:r>
           </w:p>
         </w:tc>
       </w:tr>
@@ -1572,83 +903,9 @@
             <w:tcW w:w="2297" w:type="dxa"/>
           </w:tcPr>
           <w:p>
-            <w:proofErr w:type="spellStart"/>
-            <w:r>
-              <w:t>Eksplorasi</w:t>
-            </w:r>
-            <w:proofErr w:type="spellEnd"/>
-            <w:r>
-              <w:t xml:space="preserve"> </w:t>
-            </w:r>
-            <w:proofErr w:type="spellStart"/>
-            <w:r>
-              <w:t>aplikasi</w:t>
-            </w:r>
-            <w:proofErr w:type="spellEnd"/>
-            <w:r>
-              <w:t xml:space="preserve"> </w:t>
-            </w:r>
-            <w:proofErr w:type="spellStart"/>
-            <w:r>
-              <w:t>sejenis</w:t>
-            </w:r>
-            <w:proofErr w:type="spellEnd"/>
-            <w:r>
-              <w:t xml:space="preserve"> </w:t>
-            </w:r>
-            <w:proofErr w:type="spellStart"/>
-            <w:r>
-              <w:t>dengan</w:t>
-            </w:r>
-            <w:proofErr w:type="spellEnd"/>
-            <w:r>
-              <w:t xml:space="preserve"> portal </w:t>
-            </w:r>
-            <w:proofErr w:type="spellStart"/>
-            <w:r>
-              <w:t>desa</w:t>
-            </w:r>
-            <w:proofErr w:type="spellEnd"/>
-            <w:r>
-              <w:t xml:space="preserve"> </w:t>
-            </w:r>
-            <w:proofErr w:type="spellStart"/>
-            <w:r>
-              <w:t>yaitu</w:t>
-            </w:r>
-            <w:proofErr w:type="spellEnd"/>
-            <w:r>
-              <w:t xml:space="preserve"> </w:t>
-            </w:r>
-            <w:proofErr w:type="spellStart"/>
-            <w:r>
-              <w:t>aplikasi</w:t>
-            </w:r>
-            <w:proofErr w:type="spellEnd"/>
-            <w:r>
-              <w:t xml:space="preserve"> portal </w:t>
-            </w:r>
-            <w:proofErr w:type="spellStart"/>
-            <w:r>
-              <w:t>desa</w:t>
-            </w:r>
-            <w:proofErr w:type="spellEnd"/>
-            <w:r>
-              <w:t xml:space="preserve"> </w:t>
-            </w:r>
-            <w:proofErr w:type="spellStart"/>
-            <w:r>
-              <w:t>kabupaten</w:t>
-            </w:r>
-            <w:proofErr w:type="spellEnd"/>
-            <w:r>
-              <w:t xml:space="preserve"> </w:t>
-            </w:r>
-            <w:proofErr w:type="spellStart"/>
-            <w:r>
-              <w:t>kebumen</w:t>
-            </w:r>
-            <w:proofErr w:type="spellEnd"/>
+            <w:r>
+              <w:t>Eksplorasi aplikasi sejenis dengan portal desa yaitu aplikasi portal desa kabupaten kebumen</w:t>
+            </w:r>
           </w:p>
         </w:tc>
         <w:tc>
@@ -1659,6 +916,9 @@
             <w:pPr>
               <w:jc w:val="both"/>
             </w:pPr>
+            <w:r>
+              <w:t>Informasi aplikasi sejenis, dalam bentuk contoh design, dan content-content yang adal dalam applikasi sejenis.</w:t>
+            </w:r>
           </w:p>
         </w:tc>
         <w:tc>
@@ -1666,19 +926,9 @@
             <w:tcW w:w="1417" w:type="dxa"/>
           </w:tcPr>
           <w:p>
-            <w:proofErr w:type="spellStart"/>
-            <w:r>
-              <w:t>Apriyanti</w:t>
-            </w:r>
-            <w:proofErr w:type="spellEnd"/>
-            <w:r>
-              <w:t xml:space="preserve"> </w:t>
-            </w:r>
-            <w:proofErr w:type="spellStart"/>
-            <w:r>
-              <w:t>Sijabat</w:t>
-            </w:r>
-            <w:proofErr w:type="spellEnd"/>
+            <w:r>
+              <w:t>Apriyanti Sijabat</w:t>
+            </w:r>
           </w:p>
         </w:tc>
       </w:tr>
@@ -1692,15 +942,7 @@
               <w:t>13</w:t>
             </w:r>
             <w:r>
-              <w:t xml:space="preserve"> </w:t>
-            </w:r>
-            <w:proofErr w:type="spellStart"/>
-            <w:r>
-              <w:t>Februari</w:t>
-            </w:r>
-            <w:proofErr w:type="spellEnd"/>
-            <w:r>
-              <w:t xml:space="preserve"> 2020</w:t>
+              <w:t xml:space="preserve"> Februari 2020</w:t>
             </w:r>
           </w:p>
         </w:tc>
@@ -1718,7 +960,11 @@
           <w:tcPr>
             <w:tcW w:w="2297" w:type="dxa"/>
           </w:tcPr>
-          <w:p/>
+          <w:p>
+            <w:r>
+              <w:t>Mempersiapkan bahan yang akan didiskusikan dengan pembimbing, dan melakukan bimbingan dengan dosen pembimbing.</w:t>
+            </w:r>
+          </w:p>
         </w:tc>
         <w:tc>
           <w:tcPr>
@@ -1726,15 +972,24 @@
           </w:tcPr>
           <w:p>
             <w:pPr>
-              <w:jc w:val="center"/>
+              <w:jc w:val="both"/>
             </w:pPr>
+            <w:r>
+              <w:t>Daftar pertanyaan untuk bimbingan, dan informasi terkait project yang akan dikerjakan setelah bimbingan dengan dosen pembimbing</w:t>
+            </w:r>
           </w:p>
         </w:tc>
         <w:tc>
           <w:tcPr>
             <w:tcW w:w="1417" w:type="dxa"/>
           </w:tcPr>
-          <w:p/>
+          <w:p>
+            <w:r>
+              <w:t>Apriyanti Sijabat</w:t>
+            </w:r>
+            <w:bookmarkStart w:id="0" w:name="_GoBack"/>
+            <w:bookmarkEnd w:id="0"/>
+          </w:p>
         </w:tc>
       </w:tr>
     </w:tbl>
@@ -1753,50 +1008,12 @@
       </w:pPr>
     </w:p>
     <w:p>
-      <w:proofErr w:type="spellStart"/>
-      <w:r>
-        <w:rPr>
-          <w:b/>
-        </w:rPr>
-        <w:t>Kesimpulan</w:t>
-      </w:r>
-      <w:proofErr w:type="spellEnd"/>
-      <w:r>
-        <w:rPr>
-          <w:b/>
-        </w:rPr>
-        <w:t xml:space="preserve"> </w:t>
-      </w:r>
-      <w:proofErr w:type="spellStart"/>
-      <w:r>
-        <w:rPr>
-          <w:b/>
-        </w:rPr>
-        <w:t>pencapaian</w:t>
-      </w:r>
-      <w:proofErr w:type="spellEnd"/>
-      <w:r>
-        <w:rPr>
-          <w:b/>
-        </w:rPr>
-        <w:t xml:space="preserve"> </w:t>
-      </w:r>
-      <w:proofErr w:type="spellStart"/>
-      <w:proofErr w:type="gramStart"/>
-      <w:r>
-        <w:rPr>
-          <w:b/>
-        </w:rPr>
-        <w:t>hasil</w:t>
-      </w:r>
-      <w:proofErr w:type="spellEnd"/>
-      <w:r>
-        <w:rPr>
-          <w:b/>
-        </w:rPr>
-        <w:t xml:space="preserve"> :</w:t>
-      </w:r>
-      <w:proofErr w:type="gramEnd"/>
+      <w:r>
+        <w:rPr>
+          <w:b/>
+        </w:rPr>
+        <w:t>Kesimpulan pencapaian hasil :</w:t>
+      </w:r>
       <w:r>
         <w:t xml:space="preserve"> </w:t>
       </w:r>
@@ -1948,27 +1165,9 @@
           <w:lang w:val="da-DK"/>
         </w:rPr>
       </w:pPr>
-      <w:proofErr w:type="spellStart"/>
-      <w:r>
-        <w:t>Finalisasi</w:t>
-      </w:r>
-      <w:proofErr w:type="spellEnd"/>
-      <w:r>
-        <w:t xml:space="preserve"> </w:t>
-      </w:r>
-      <w:proofErr w:type="spellStart"/>
-      <w:r>
-        <w:t>dokumen</w:t>
-      </w:r>
-      <w:proofErr w:type="spellEnd"/>
-      <w:r>
-        <w:t xml:space="preserve"> </w:t>
-      </w:r>
-      <w:proofErr w:type="spellStart"/>
-      <w:r>
-        <w:t>ToR</w:t>
-      </w:r>
-      <w:proofErr w:type="spellEnd"/>
+      <w:r>
+        <w:t>Finalisasi dokumen ToR</w:t>
+      </w:r>
     </w:p>
     <w:p>
       <w:pPr>
@@ -1978,84 +1177,24 @@
       </w:pPr>
     </w:p>
     <w:p>
-      <w:proofErr w:type="spellStart"/>
-      <w:r>
-        <w:rPr>
-          <w:b/>
-        </w:rPr>
-        <w:t>Persoalan</w:t>
-      </w:r>
-      <w:proofErr w:type="spellEnd"/>
-      <w:r>
-        <w:rPr>
-          <w:b/>
-        </w:rPr>
-        <w:t xml:space="preserve"> Yang </w:t>
-      </w:r>
-      <w:proofErr w:type="spellStart"/>
-      <w:r>
-        <w:rPr>
-          <w:b/>
-        </w:rPr>
-        <w:t>dihadapi</w:t>
-      </w:r>
-      <w:proofErr w:type="spellEnd"/>
-      <w:r>
-        <w:rPr>
-          <w:b/>
-        </w:rPr>
-        <w:t xml:space="preserve"> </w:t>
-      </w:r>
-      <w:proofErr w:type="spellStart"/>
-      <w:r>
-        <w:rPr>
-          <w:b/>
-        </w:rPr>
-        <w:t>dan</w:t>
-      </w:r>
-      <w:proofErr w:type="spellEnd"/>
-      <w:r>
-        <w:rPr>
-          <w:b/>
-        </w:rPr>
-        <w:t xml:space="preserve"> </w:t>
-      </w:r>
-      <w:proofErr w:type="spellStart"/>
-      <w:r>
-        <w:rPr>
-          <w:b/>
-        </w:rPr>
-        <w:t>Penanggulangannya</w:t>
-      </w:r>
-      <w:proofErr w:type="spellEnd"/>
-      <w:r>
-        <w:rPr>
-          <w:b/>
-        </w:rPr>
-        <w:t>:</w:t>
+      <w:r>
+        <w:rPr>
+          <w:b/>
+        </w:rPr>
+        <w:t>Persoalan Yang dihadapi dan Penanggulangannya:</w:t>
       </w:r>
       <w:r>
         <w:t xml:space="preserve"> </w:t>
       </w:r>
     </w:p>
     <w:p>
-      <w:proofErr w:type="spellStart"/>
-      <w:r>
-        <w:t>Persoalan</w:t>
-      </w:r>
-      <w:proofErr w:type="spellEnd"/>
-      <w:r>
-        <w:t>:</w:t>
+      <w:r>
+        <w:t>Persoalan:</w:t>
       </w:r>
     </w:p>
     <w:p>
-      <w:proofErr w:type="spellStart"/>
-      <w:r>
-        <w:t>Penanggulannya</w:t>
-      </w:r>
-      <w:proofErr w:type="spellEnd"/>
-      <w:r>
-        <w:t>:</w:t>
+      <w:r>
+        <w:t>Penanggulannya:</w:t>
       </w:r>
     </w:p>
     <w:p>
@@ -2066,106 +1205,12 @@
       </w:pPr>
     </w:p>
     <w:p>
-      <w:proofErr w:type="spellStart"/>
-      <w:r>
-        <w:rPr>
-          <w:b/>
-        </w:rPr>
-        <w:t>Rencana</w:t>
-      </w:r>
-      <w:proofErr w:type="spellEnd"/>
-      <w:r>
-        <w:rPr>
-          <w:b/>
-        </w:rPr>
-        <w:t xml:space="preserve"> </w:t>
-      </w:r>
-      <w:proofErr w:type="spellStart"/>
-      <w:r>
-        <w:rPr>
-          <w:b/>
-        </w:rPr>
-        <w:t>Minggu</w:t>
-      </w:r>
-      <w:proofErr w:type="spellEnd"/>
-      <w:r>
-        <w:rPr>
-          <w:b/>
-        </w:rPr>
-        <w:t xml:space="preserve"> </w:t>
-      </w:r>
-      <w:proofErr w:type="spellStart"/>
-      <w:r>
-        <w:rPr>
-          <w:b/>
-        </w:rPr>
-        <w:t>depan</w:t>
-      </w:r>
-      <w:proofErr w:type="spellEnd"/>
-      <w:r>
-        <w:rPr>
-          <w:b/>
-        </w:rPr>
-        <w:t xml:space="preserve"> (</w:t>
-      </w:r>
-      <w:proofErr w:type="spellStart"/>
-      <w:r>
-        <w:rPr>
-          <w:b/>
-        </w:rPr>
-        <w:t>atau</w:t>
-      </w:r>
-      <w:proofErr w:type="spellEnd"/>
-      <w:r>
-        <w:rPr>
-          <w:b/>
-        </w:rPr>
-        <w:t xml:space="preserve"> </w:t>
-      </w:r>
-      <w:proofErr w:type="spellStart"/>
-      <w:r>
-        <w:rPr>
-          <w:b/>
-        </w:rPr>
-        <w:t>perioda</w:t>
-      </w:r>
-      <w:proofErr w:type="spellEnd"/>
-      <w:r>
-        <w:rPr>
-          <w:b/>
-        </w:rPr>
-        <w:t xml:space="preserve"> yang </w:t>
-      </w:r>
-      <w:proofErr w:type="spellStart"/>
-      <w:r>
-        <w:rPr>
-          <w:b/>
-        </w:rPr>
-        <w:t>akan</w:t>
-      </w:r>
-      <w:proofErr w:type="spellEnd"/>
-      <w:r>
-        <w:rPr>
-          <w:b/>
-        </w:rPr>
-        <w:t xml:space="preserve"> </w:t>
-      </w:r>
-      <w:proofErr w:type="spellStart"/>
-      <w:r>
-        <w:rPr>
-          <w:b/>
-        </w:rPr>
-        <w:t>datang</w:t>
-      </w:r>
-      <w:proofErr w:type="spellEnd"/>
-      <w:proofErr w:type="gramStart"/>
-      <w:r>
-        <w:rPr>
-          <w:b/>
-        </w:rPr>
-        <w:t>) :</w:t>
-      </w:r>
-      <w:proofErr w:type="gramEnd"/>
+      <w:r>
+        <w:rPr>
+          <w:b/>
+        </w:rPr>
+        <w:t>Rencana Minggu depan (atau perioda yang akan datang) :</w:t>
+      </w:r>
       <w:r>
         <w:t xml:space="preserve"> </w:t>
       </w:r>
@@ -2178,8 +1223,6 @@
           <w:numId w:val="12"/>
         </w:numPr>
       </w:pPr>
-      <w:bookmarkStart w:id="0" w:name="_GoBack"/>
-      <w:bookmarkEnd w:id="0"/>
     </w:p>
     <w:p>
       <w:pPr>
@@ -2189,28 +1232,12 @@
       </w:pPr>
     </w:p>
     <w:p>
-      <w:proofErr w:type="spellStart"/>
-      <w:r>
-        <w:rPr>
-          <w:b/>
-        </w:rPr>
-        <w:t>Catatan</w:t>
-      </w:r>
-      <w:proofErr w:type="spellEnd"/>
-      <w:r>
-        <w:rPr>
-          <w:b/>
-        </w:rPr>
-        <w:t xml:space="preserve"> </w:t>
-      </w:r>
-      <w:proofErr w:type="gramStart"/>
-      <w:r>
-        <w:rPr>
-          <w:b/>
-        </w:rPr>
-        <w:t>Lain :</w:t>
-      </w:r>
-      <w:proofErr w:type="gramEnd"/>
+      <w:r>
+        <w:rPr>
+          <w:b/>
+        </w:rPr>
+        <w:t>Catatan Lain :</w:t>
+      </w:r>
       <w:r>
         <w:t xml:space="preserve"> - </w:t>
       </w:r>
@@ -2764,7 +1791,7 @@
 </file>
 
 <file path=word/endnotes.xml><?xml version="1.0" encoding="utf-8"?>
-<w:endnotes xmlns:wpc="http://schemas.microsoft.com/office/word/2010/wordprocessingCanvas" xmlns:mc="http://schemas.openxmlformats.org/markup-compatibility/2006" xmlns:o="urn:schemas-microsoft-com:office:office" xmlns:r="http://schemas.openxmlformats.org/officeDocument/2006/relationships" xmlns:m="http://schemas.openxmlformats.org/officeDocument/2006/math" xmlns:v="urn:schemas-microsoft-com:vml" xmlns:wp14="http://schemas.microsoft.com/office/word/2010/wordprocessingDrawing" xmlns:wp="http://schemas.openxmlformats.org/drawingml/2006/wordprocessingDrawing" xmlns:w10="urn:schemas-microsoft-com:office:word" xmlns:w="http://schemas.openxmlformats.org/wordprocessingml/2006/main" xmlns:w14="http://schemas.microsoft.com/office/word/2010/wordml" xmlns:w15="http://schemas.microsoft.com/office/word/2012/wordml" xmlns:wpg="http://schemas.microsoft.com/office/word/2010/wordprocessingGroup" xmlns:wpi="http://schemas.microsoft.com/office/word/2010/wordprocessingInk" xmlns:wne="http://schemas.microsoft.com/office/word/2006/wordml" xmlns:wps="http://schemas.microsoft.com/office/word/2010/wordprocessingShape" mc:Ignorable="w14 w15 wp14">
+<w:endnotes xmlns:wpc="http://schemas.microsoft.com/office/word/2010/wordprocessingCanvas" xmlns:cx="http://schemas.microsoft.com/office/drawing/2014/chartex" xmlns:cx1="http://schemas.microsoft.com/office/drawing/2015/9/8/chartex" xmlns:cx2="http://schemas.microsoft.com/office/drawing/2015/10/21/chartex" xmlns:cx3="http://schemas.microsoft.com/office/drawing/2016/5/9/chartex" xmlns:cx4="http://schemas.microsoft.com/office/drawing/2016/5/10/chartex" xmlns:cx5="http://schemas.microsoft.com/office/drawing/2016/5/11/chartex" xmlns:cx6="http://schemas.microsoft.com/office/drawing/2016/5/12/chartex" xmlns:cx7="http://schemas.microsoft.com/office/drawing/2016/5/13/chartex" xmlns:cx8="http://schemas.microsoft.com/office/drawing/2016/5/14/chartex" xmlns:mc="http://schemas.openxmlformats.org/markup-compatibility/2006" xmlns:aink="http://schemas.microsoft.com/office/drawing/2016/ink" xmlns:am3d="http://schemas.microsoft.com/office/drawing/2017/model3d" xmlns:o="urn:schemas-microsoft-com:office:office" xmlns:r="http://schemas.openxmlformats.org/officeDocument/2006/relationships" xmlns:m="http://schemas.openxmlformats.org/officeDocument/2006/math" xmlns:v="urn:schemas-microsoft-com:vml" xmlns:wp14="http://schemas.microsoft.com/office/word/2010/wordprocessingDrawing" xmlns:wp="http://schemas.openxmlformats.org/drawingml/2006/wordprocessingDrawing" xmlns:w10="urn:schemas-microsoft-com:office:word" xmlns:w="http://schemas.openxmlformats.org/wordprocessingml/2006/main" xmlns:w14="http://schemas.microsoft.com/office/word/2010/wordml" xmlns:w15="http://schemas.microsoft.com/office/word/2012/wordml" xmlns:w16cex="http://schemas.microsoft.com/office/word/2018/wordml/cex" xmlns:w16cid="http://schemas.microsoft.com/office/word/2016/wordml/cid" xmlns:w16="http://schemas.microsoft.com/office/word/2018/wordml" xmlns:w16se="http://schemas.microsoft.com/office/word/2015/wordml/symex" xmlns:wpg="http://schemas.microsoft.com/office/word/2010/wordprocessingGroup" xmlns:wpi="http://schemas.microsoft.com/office/word/2010/wordprocessingInk" xmlns:wne="http://schemas.microsoft.com/office/word/2006/wordml" xmlns:wps="http://schemas.microsoft.com/office/word/2010/wordprocessingShape" mc:Ignorable="w14 w15 w16se w16cid w16 w16cex wp14">
   <w:endnote w:type="separator" w:id="-1">
     <w:p>
       <w:r>
@@ -2783,7 +1810,7 @@
 </file>
 
 <file path=word/footer1.xml><?xml version="1.0" encoding="utf-8"?>
-<w:ftr xmlns:wpc="http://schemas.microsoft.com/office/word/2010/wordprocessingCanvas" xmlns:mc="http://schemas.openxmlformats.org/markup-compatibility/2006" xmlns:o="urn:schemas-microsoft-com:office:office" xmlns:r="http://schemas.openxmlformats.org/officeDocument/2006/relationships" xmlns:m="http://schemas.openxmlformats.org/officeDocument/2006/math" xmlns:v="urn:schemas-microsoft-com:vml" xmlns:wp14="http://schemas.microsoft.com/office/word/2010/wordprocessingDrawing" xmlns:wp="http://schemas.openxmlformats.org/drawingml/2006/wordprocessingDrawing" xmlns:w10="urn:schemas-microsoft-com:office:word" xmlns:w="http://schemas.openxmlformats.org/wordprocessingml/2006/main" xmlns:w14="http://schemas.microsoft.com/office/word/2010/wordml" xmlns:w15="http://schemas.microsoft.com/office/word/2012/wordml" xmlns:wpg="http://schemas.microsoft.com/office/word/2010/wordprocessingGroup" xmlns:wpi="http://schemas.microsoft.com/office/word/2010/wordprocessingInk" xmlns:wne="http://schemas.microsoft.com/office/word/2006/wordml" xmlns:wps="http://schemas.microsoft.com/office/word/2010/wordprocessingShape" mc:Ignorable="w14 w15 wp14">
+<w:ftr xmlns:wpc="http://schemas.microsoft.com/office/word/2010/wordprocessingCanvas" xmlns:cx="http://schemas.microsoft.com/office/drawing/2014/chartex" xmlns:cx1="http://schemas.microsoft.com/office/drawing/2015/9/8/chartex" xmlns:cx2="http://schemas.microsoft.com/office/drawing/2015/10/21/chartex" xmlns:cx3="http://schemas.microsoft.com/office/drawing/2016/5/9/chartex" xmlns:cx4="http://schemas.microsoft.com/office/drawing/2016/5/10/chartex" xmlns:cx5="http://schemas.microsoft.com/office/drawing/2016/5/11/chartex" xmlns:cx6="http://schemas.microsoft.com/office/drawing/2016/5/12/chartex" xmlns:cx7="http://schemas.microsoft.com/office/drawing/2016/5/13/chartex" xmlns:cx8="http://schemas.microsoft.com/office/drawing/2016/5/14/chartex" xmlns:mc="http://schemas.openxmlformats.org/markup-compatibility/2006" xmlns:aink="http://schemas.microsoft.com/office/drawing/2016/ink" xmlns:am3d="http://schemas.microsoft.com/office/drawing/2017/model3d" xmlns:o="urn:schemas-microsoft-com:office:office" xmlns:r="http://schemas.openxmlformats.org/officeDocument/2006/relationships" xmlns:m="http://schemas.openxmlformats.org/officeDocument/2006/math" xmlns:v="urn:schemas-microsoft-com:vml" xmlns:wp14="http://schemas.microsoft.com/office/word/2010/wordprocessingDrawing" xmlns:wp="http://schemas.openxmlformats.org/drawingml/2006/wordprocessingDrawing" xmlns:w10="urn:schemas-microsoft-com:office:word" xmlns:w="http://schemas.openxmlformats.org/wordprocessingml/2006/main" xmlns:w14="http://schemas.microsoft.com/office/word/2010/wordml" xmlns:w15="http://schemas.microsoft.com/office/word/2012/wordml" xmlns:w16cex="http://schemas.microsoft.com/office/word/2018/wordml/cex" xmlns:w16cid="http://schemas.microsoft.com/office/word/2016/wordml/cid" xmlns:w16="http://schemas.microsoft.com/office/word/2018/wordml" xmlns:w16se="http://schemas.microsoft.com/office/word/2015/wordml/symex" xmlns:wpg="http://schemas.microsoft.com/office/word/2010/wordprocessingGroup" xmlns:wpi="http://schemas.microsoft.com/office/word/2010/wordprocessingInk" xmlns:wne="http://schemas.microsoft.com/office/word/2006/wordml" xmlns:wps="http://schemas.microsoft.com/office/word/2010/wordprocessingShape" mc:Ignorable="w14 w15 w16se w16cid w16 w16cex wp14">
   <w:tbl>
     <w:tblPr>
       <w:tblW w:w="0" w:type="auto"/>
@@ -2814,25 +1841,7 @@
               <w:sz w:val="18"/>
               <w:lang w:val="es-ES"/>
             </w:rPr>
-            <w:t xml:space="preserve">No </w:t>
-          </w:r>
-          <w:proofErr w:type="spellStart"/>
-          <w:r>
-            <w:rPr>
-              <w:i/>
-              <w:sz w:val="18"/>
-              <w:lang w:val="es-ES"/>
-            </w:rPr>
-            <w:t>Form</w:t>
-          </w:r>
-          <w:proofErr w:type="spellEnd"/>
-          <w:r>
-            <w:rPr>
-              <w:i/>
-              <w:sz w:val="18"/>
-              <w:lang w:val="es-ES"/>
-            </w:rPr>
-            <w:t xml:space="preserve"> : </w:t>
+            <w:t xml:space="preserve">No Form : </w:t>
           </w:r>
           <w:r>
             <w:rPr>
@@ -2890,37 +1899,12 @@
               <w:sz w:val="18"/>
             </w:rPr>
           </w:pPr>
-          <w:proofErr w:type="spellStart"/>
           <w:r>
             <w:rPr>
               <w:i/>
               <w:sz w:val="18"/>
             </w:rPr>
-            <w:t>Dicetak</w:t>
-          </w:r>
-          <w:proofErr w:type="spellEnd"/>
-          <w:r>
-            <w:rPr>
-              <w:i/>
-              <w:sz w:val="18"/>
-            </w:rPr>
-            <w:t xml:space="preserve"> </w:t>
-          </w:r>
-          <w:proofErr w:type="spellStart"/>
-          <w:r>
-            <w:rPr>
-              <w:i/>
-              <w:sz w:val="18"/>
-            </w:rPr>
-            <w:t>tanggal</w:t>
-          </w:r>
-          <w:proofErr w:type="spellEnd"/>
-          <w:r>
-            <w:rPr>
-              <w:i/>
-              <w:sz w:val="18"/>
-            </w:rPr>
-            <w:t>:</w:t>
+            <w:t>Dicetak tanggal:</w:t>
           </w:r>
           <w:r>
             <w:rPr>
@@ -2961,7 +1945,7 @@
               <w:noProof/>
               <w:sz w:val="18"/>
             </w:rPr>
-            <w:t>02/11/20</w:t>
+            <w:t>02/24/20</w:t>
           </w:r>
           <w:r>
             <w:rPr>
@@ -3010,7 +1994,7 @@
               <w:noProof/>
               <w:sz w:val="18"/>
             </w:rPr>
-            <w:t>10:10 AM</w:t>
+            <w:t>3:12 PM</w:t>
           </w:r>
           <w:r>
             <w:rPr>
@@ -3025,23 +2009,7 @@
               <w:i/>
               <w:sz w:val="18"/>
             </w:rPr>
-            <w:t xml:space="preserve">, </w:t>
-          </w:r>
-          <w:proofErr w:type="spellStart"/>
-          <w:r>
-            <w:rPr>
-              <w:i/>
-              <w:sz w:val="18"/>
-            </w:rPr>
-            <w:t>Halaman</w:t>
-          </w:r>
-          <w:proofErr w:type="spellEnd"/>
-          <w:r>
-            <w:rPr>
-              <w:i/>
-              <w:sz w:val="18"/>
-            </w:rPr>
-            <w:t xml:space="preserve"> </w:t>
+            <w:t xml:space="preserve">, Halaman </w:t>
           </w:r>
           <w:r>
             <w:rPr>
@@ -3090,25 +2058,7 @@
               <w:i/>
               <w:sz w:val="18"/>
             </w:rPr>
-            <w:t xml:space="preserve"> </w:t>
-          </w:r>
-          <w:proofErr w:type="spellStart"/>
-          <w:r>
-            <w:rPr>
-              <w:rStyle w:val="PageNumber"/>
-              <w:i/>
-              <w:sz w:val="18"/>
-            </w:rPr>
-            <w:t>dari</w:t>
-          </w:r>
-          <w:proofErr w:type="spellEnd"/>
-          <w:r>
-            <w:rPr>
-              <w:rStyle w:val="PageNumber"/>
-              <w:i/>
-              <w:sz w:val="18"/>
-            </w:rPr>
-            <w:t xml:space="preserve"> </w:t>
+            <w:t xml:space="preserve"> dari </w:t>
           </w:r>
           <w:r>
             <w:rPr>
@@ -3172,7 +2122,7 @@
 </file>
 
 <file path=word/footnotes.xml><?xml version="1.0" encoding="utf-8"?>
-<w:footnotes xmlns:wpc="http://schemas.microsoft.com/office/word/2010/wordprocessingCanvas" xmlns:mc="http://schemas.openxmlformats.org/markup-compatibility/2006" xmlns:o="urn:schemas-microsoft-com:office:office" xmlns:r="http://schemas.openxmlformats.org/officeDocument/2006/relationships" xmlns:m="http://schemas.openxmlformats.org/officeDocument/2006/math" xmlns:v="urn:schemas-microsoft-com:vml" xmlns:wp14="http://schemas.microsoft.com/office/word/2010/wordprocessingDrawing" xmlns:wp="http://schemas.openxmlformats.org/drawingml/2006/wordprocessingDrawing" xmlns:w10="urn:schemas-microsoft-com:office:word" xmlns:w="http://schemas.openxmlformats.org/wordprocessingml/2006/main" xmlns:w14="http://schemas.microsoft.com/office/word/2010/wordml" xmlns:w15="http://schemas.microsoft.com/office/word/2012/wordml" xmlns:wpg="http://schemas.microsoft.com/office/word/2010/wordprocessingGroup" xmlns:wpi="http://schemas.microsoft.com/office/word/2010/wordprocessingInk" xmlns:wne="http://schemas.microsoft.com/office/word/2006/wordml" xmlns:wps="http://schemas.microsoft.com/office/word/2010/wordprocessingShape" mc:Ignorable="w14 w15 wp14">
+<w:footnotes xmlns:wpc="http://schemas.microsoft.com/office/word/2010/wordprocessingCanvas" xmlns:cx="http://schemas.microsoft.com/office/drawing/2014/chartex" xmlns:cx1="http://schemas.microsoft.com/office/drawing/2015/9/8/chartex" xmlns:cx2="http://schemas.microsoft.com/office/drawing/2015/10/21/chartex" xmlns:cx3="http://schemas.microsoft.com/office/drawing/2016/5/9/chartex" xmlns:cx4="http://schemas.microsoft.com/office/drawing/2016/5/10/chartex" xmlns:cx5="http://schemas.microsoft.com/office/drawing/2016/5/11/chartex" xmlns:cx6="http://schemas.microsoft.com/office/drawing/2016/5/12/chartex" xmlns:cx7="http://schemas.microsoft.com/office/drawing/2016/5/13/chartex" xmlns:cx8="http://schemas.microsoft.com/office/drawing/2016/5/14/chartex" xmlns:mc="http://schemas.openxmlformats.org/markup-compatibility/2006" xmlns:aink="http://schemas.microsoft.com/office/drawing/2016/ink" xmlns:am3d="http://schemas.microsoft.com/office/drawing/2017/model3d" xmlns:o="urn:schemas-microsoft-com:office:office" xmlns:r="http://schemas.openxmlformats.org/officeDocument/2006/relationships" xmlns:m="http://schemas.openxmlformats.org/officeDocument/2006/math" xmlns:v="urn:schemas-microsoft-com:vml" xmlns:wp14="http://schemas.microsoft.com/office/word/2010/wordprocessingDrawing" xmlns:wp="http://schemas.openxmlformats.org/drawingml/2006/wordprocessingDrawing" xmlns:w10="urn:schemas-microsoft-com:office:word" xmlns:w="http://schemas.openxmlformats.org/wordprocessingml/2006/main" xmlns:w14="http://schemas.microsoft.com/office/word/2010/wordml" xmlns:w15="http://schemas.microsoft.com/office/word/2012/wordml" xmlns:w16cex="http://schemas.microsoft.com/office/word/2018/wordml/cex" xmlns:w16cid="http://schemas.microsoft.com/office/word/2016/wordml/cid" xmlns:w16="http://schemas.microsoft.com/office/word/2018/wordml" xmlns:w16se="http://schemas.microsoft.com/office/word/2015/wordml/symex" xmlns:wpg="http://schemas.microsoft.com/office/word/2010/wordprocessingGroup" xmlns:wpi="http://schemas.microsoft.com/office/word/2010/wordprocessingInk" xmlns:wne="http://schemas.microsoft.com/office/word/2006/wordml" xmlns:wps="http://schemas.microsoft.com/office/word/2010/wordprocessingShape" mc:Ignorable="w14 w15 w16se w16cid w16 w16cex wp14">
   <w:footnote w:type="separator" w:id="-1">
     <w:p>
       <w:r>
@@ -3191,7 +2141,7 @@
 </file>
 
 <file path=word/header1.xml><?xml version="1.0" encoding="utf-8"?>
-<w:hdr xmlns:wpc="http://schemas.microsoft.com/office/word/2010/wordprocessingCanvas" xmlns:mc="http://schemas.openxmlformats.org/markup-compatibility/2006" xmlns:o="urn:schemas-microsoft-com:office:office" xmlns:r="http://schemas.openxmlformats.org/officeDocument/2006/relationships" xmlns:m="http://schemas.openxmlformats.org/officeDocument/2006/math" xmlns:v="urn:schemas-microsoft-com:vml" xmlns:wp14="http://schemas.microsoft.com/office/word/2010/wordprocessingDrawing" xmlns:wp="http://schemas.openxmlformats.org/drawingml/2006/wordprocessingDrawing" xmlns:w10="urn:schemas-microsoft-com:office:word" xmlns:w="http://schemas.openxmlformats.org/wordprocessingml/2006/main" xmlns:w14="http://schemas.microsoft.com/office/word/2010/wordml" xmlns:w15="http://schemas.microsoft.com/office/word/2012/wordml" xmlns:wpg="http://schemas.microsoft.com/office/word/2010/wordprocessingGroup" xmlns:wpi="http://schemas.microsoft.com/office/word/2010/wordprocessingInk" xmlns:wne="http://schemas.microsoft.com/office/word/2006/wordml" xmlns:wps="http://schemas.microsoft.com/office/word/2010/wordprocessingShape" mc:Ignorable="w14 w15 wp14">
+<w:hdr xmlns:wpc="http://schemas.microsoft.com/office/word/2010/wordprocessingCanvas" xmlns:cx="http://schemas.microsoft.com/office/drawing/2014/chartex" xmlns:cx1="http://schemas.microsoft.com/office/drawing/2015/9/8/chartex" xmlns:cx2="http://schemas.microsoft.com/office/drawing/2015/10/21/chartex" xmlns:cx3="http://schemas.microsoft.com/office/drawing/2016/5/9/chartex" xmlns:cx4="http://schemas.microsoft.com/office/drawing/2016/5/10/chartex" xmlns:cx5="http://schemas.microsoft.com/office/drawing/2016/5/11/chartex" xmlns:cx6="http://schemas.microsoft.com/office/drawing/2016/5/12/chartex" xmlns:cx7="http://schemas.microsoft.com/office/drawing/2016/5/13/chartex" xmlns:cx8="http://schemas.microsoft.com/office/drawing/2016/5/14/chartex" xmlns:mc="http://schemas.openxmlformats.org/markup-compatibility/2006" xmlns:aink="http://schemas.microsoft.com/office/drawing/2016/ink" xmlns:am3d="http://schemas.microsoft.com/office/drawing/2017/model3d" xmlns:o="urn:schemas-microsoft-com:office:office" xmlns:r="http://schemas.openxmlformats.org/officeDocument/2006/relationships" xmlns:m="http://schemas.openxmlformats.org/officeDocument/2006/math" xmlns:v="urn:schemas-microsoft-com:vml" xmlns:wp14="http://schemas.microsoft.com/office/word/2010/wordprocessingDrawing" xmlns:wp="http://schemas.openxmlformats.org/drawingml/2006/wordprocessingDrawing" xmlns:w10="urn:schemas-microsoft-com:office:word" xmlns:w="http://schemas.openxmlformats.org/wordprocessingml/2006/main" xmlns:w14="http://schemas.microsoft.com/office/word/2010/wordml" xmlns:w15="http://schemas.microsoft.com/office/word/2012/wordml" xmlns:w16cex="http://schemas.microsoft.com/office/word/2018/wordml/cex" xmlns:w16cid="http://schemas.microsoft.com/office/word/2016/wordml/cid" xmlns:w16="http://schemas.microsoft.com/office/word/2018/wordml" xmlns:w16se="http://schemas.microsoft.com/office/word/2015/wordml/symex" xmlns:wpg="http://schemas.microsoft.com/office/word/2010/wordprocessingGroup" xmlns:wpi="http://schemas.microsoft.com/office/word/2010/wordprocessingInk" xmlns:wne="http://schemas.microsoft.com/office/word/2006/wordml" xmlns:wps="http://schemas.microsoft.com/office/word/2010/wordprocessingShape" mc:Ignorable="w14 w15 w16se w16cid w16 w16cex wp14">
   <w:tbl>
     <w:tblPr>
       <w:tblW w:w="8507" w:type="dxa"/>
@@ -3329,107 +2279,7 @@
               <w:szCs w:val="21"/>
               <w:lang w:val="en-US"/>
             </w:rPr>
-            <w:t xml:space="preserve">Jl. </w:t>
-          </w:r>
-          <w:proofErr w:type="spellStart"/>
-          <w:r>
-            <w:rPr>
-              <w:color w:val="000000"/>
-              <w:sz w:val="22"/>
-              <w:szCs w:val="21"/>
-              <w:lang w:val="en-US"/>
-            </w:rPr>
-            <w:t>Sisingamangaraja</w:t>
-          </w:r>
-          <w:proofErr w:type="spellEnd"/>
-          <w:r>
-            <w:rPr>
-              <w:color w:val="000000"/>
-              <w:sz w:val="22"/>
-              <w:szCs w:val="21"/>
-              <w:lang w:val="en-US"/>
-            </w:rPr>
-            <w:t xml:space="preserve">, </w:t>
-          </w:r>
-          <w:proofErr w:type="spellStart"/>
-          <w:r>
-            <w:rPr>
-              <w:color w:val="000000"/>
-              <w:sz w:val="22"/>
-              <w:szCs w:val="21"/>
-              <w:lang w:val="en-US"/>
-            </w:rPr>
-            <w:t>Sitoluama</w:t>
-          </w:r>
-          <w:proofErr w:type="spellEnd"/>
-          <w:r>
-            <w:rPr>
-              <w:color w:val="000000"/>
-              <w:sz w:val="22"/>
-              <w:szCs w:val="21"/>
-              <w:lang w:val="en-US"/>
-            </w:rPr>
-            <w:t xml:space="preserve">, </w:t>
-          </w:r>
-          <w:proofErr w:type="spellStart"/>
-          <w:r>
-            <w:rPr>
-              <w:color w:val="000000"/>
-              <w:sz w:val="22"/>
-              <w:szCs w:val="21"/>
-              <w:lang w:val="en-US"/>
-            </w:rPr>
-            <w:t>Laguboti</w:t>
-          </w:r>
-          <w:proofErr w:type="spellEnd"/>
-          <w:r>
-            <w:rPr>
-              <w:color w:val="000000"/>
-              <w:sz w:val="22"/>
-              <w:szCs w:val="21"/>
-              <w:lang w:val="en-US"/>
-            </w:rPr>
-            <w:t xml:space="preserve">, </w:t>
-          </w:r>
-          <w:proofErr w:type="spellStart"/>
-          <w:r>
-            <w:rPr>
-              <w:color w:val="000000"/>
-              <w:sz w:val="22"/>
-              <w:szCs w:val="21"/>
-              <w:lang w:val="en-US"/>
-            </w:rPr>
-            <w:t>Kabupaten</w:t>
-          </w:r>
-          <w:proofErr w:type="spellEnd"/>
-          <w:r>
-            <w:rPr>
-              <w:color w:val="000000"/>
-              <w:sz w:val="22"/>
-              <w:szCs w:val="21"/>
-              <w:lang w:val="en-US"/>
-            </w:rPr>
-            <w:t xml:space="preserve"> Toba </w:t>
-          </w:r>
-          <w:proofErr w:type="spellStart"/>
-          <w:r>
-            <w:rPr>
-              <w:color w:val="000000"/>
-              <w:sz w:val="22"/>
-              <w:szCs w:val="21"/>
-              <w:lang w:val="en-US"/>
-            </w:rPr>
-            <w:t>Samosir</w:t>
-          </w:r>
-          <w:proofErr w:type="spellEnd"/>
-          <w:r>
-            <w:rPr>
-              <w:color w:val="000000"/>
-              <w:sz w:val="22"/>
-              <w:szCs w:val="21"/>
-              <w:lang w:val="en-US"/>
-            </w:rPr>
-            <w:t>,</w:t>
+            <w:t>Jl. Sisingamangaraja, Sitoluama, Laguboti, Kabupaten Toba Samosir,</w:t>
           </w:r>
         </w:p>
         <w:p>
@@ -3514,7 +2364,7 @@
         <w:lang w:val="en-US" w:eastAsia="en-US"/>
       </w:rPr>
       <w:drawing>
-        <wp:anchor distT="0" distB="0" distL="114300" distR="114300" simplePos="0" relativeHeight="251659264" behindDoc="1" locked="0" layoutInCell="1" allowOverlap="1" wp14:anchorId="7C6A79BD" wp14:editId="1BCD43F8">
+        <wp:anchor distT="0" distB="0" distL="114300" distR="114300" simplePos="0" relativeHeight="251659264" behindDoc="1" locked="0" layoutInCell="1" allowOverlap="1" wp14:anchorId="71092735" wp14:editId="07322228">
           <wp:simplePos x="0" y="0"/>
           <wp:positionH relativeFrom="column">
             <wp:posOffset>-69850</wp:posOffset>
@@ -3581,8 +2431,8 @@
 </file>
 
 <file path=word/numbering.xml><?xml version="1.0" encoding="utf-8"?>
-<w:numbering xmlns:wpc="http://schemas.microsoft.com/office/word/2010/wordprocessingCanvas" xmlns:mc="http://schemas.openxmlformats.org/markup-compatibility/2006" xmlns:o="urn:schemas-microsoft-com:office:office" xmlns:r="http://schemas.openxmlformats.org/officeDocument/2006/relationships" xmlns:m="http://schemas.openxmlformats.org/officeDocument/2006/math" xmlns:v="urn:schemas-microsoft-com:vml" xmlns:wp14="http://schemas.microsoft.com/office/word/2010/wordprocessingDrawing" xmlns:wp="http://schemas.openxmlformats.org/drawingml/2006/wordprocessingDrawing" xmlns:w10="urn:schemas-microsoft-com:office:word" xmlns:w="http://schemas.openxmlformats.org/wordprocessingml/2006/main" xmlns:w14="http://schemas.microsoft.com/office/word/2010/wordml" xmlns:w15="http://schemas.microsoft.com/office/word/2012/wordml" xmlns:wpg="http://schemas.microsoft.com/office/word/2010/wordprocessingGroup" xmlns:wpi="http://schemas.microsoft.com/office/word/2010/wordprocessingInk" xmlns:wne="http://schemas.microsoft.com/office/word/2006/wordml" xmlns:wps="http://schemas.microsoft.com/office/word/2010/wordprocessingShape" mc:Ignorable="w14 w15 wp14">
-  <w:abstractNum w:abstractNumId="0">
+<w:numbering xmlns:wpc="http://schemas.microsoft.com/office/word/2010/wordprocessingCanvas" xmlns:cx="http://schemas.microsoft.com/office/drawing/2014/chartex" xmlns:cx1="http://schemas.microsoft.com/office/drawing/2015/9/8/chartex" xmlns:cx2="http://schemas.microsoft.com/office/drawing/2015/10/21/chartex" xmlns:cx3="http://schemas.microsoft.com/office/drawing/2016/5/9/chartex" xmlns:cx4="http://schemas.microsoft.com/office/drawing/2016/5/10/chartex" xmlns:cx5="http://schemas.microsoft.com/office/drawing/2016/5/11/chartex" xmlns:cx6="http://schemas.microsoft.com/office/drawing/2016/5/12/chartex" xmlns:cx7="http://schemas.microsoft.com/office/drawing/2016/5/13/chartex" xmlns:cx8="http://schemas.microsoft.com/office/drawing/2016/5/14/chartex" xmlns:mc="http://schemas.openxmlformats.org/markup-compatibility/2006" xmlns:aink="http://schemas.microsoft.com/office/drawing/2016/ink" xmlns:am3d="http://schemas.microsoft.com/office/drawing/2017/model3d" xmlns:o="urn:schemas-microsoft-com:office:office" xmlns:r="http://schemas.openxmlformats.org/officeDocument/2006/relationships" xmlns:m="http://schemas.openxmlformats.org/officeDocument/2006/math" xmlns:v="urn:schemas-microsoft-com:vml" xmlns:wp14="http://schemas.microsoft.com/office/word/2010/wordprocessingDrawing" xmlns:wp="http://schemas.openxmlformats.org/drawingml/2006/wordprocessingDrawing" xmlns:w10="urn:schemas-microsoft-com:office:word" xmlns:w="http://schemas.openxmlformats.org/wordprocessingml/2006/main" xmlns:w14="http://schemas.microsoft.com/office/word/2010/wordml" xmlns:w15="http://schemas.microsoft.com/office/word/2012/wordml" xmlns:w16cex="http://schemas.microsoft.com/office/word/2018/wordml/cex" xmlns:w16cid="http://schemas.microsoft.com/office/word/2016/wordml/cid" xmlns:w16="http://schemas.microsoft.com/office/word/2018/wordml" xmlns:w16se="http://schemas.microsoft.com/office/word/2015/wordml/symex" xmlns:wpg="http://schemas.microsoft.com/office/word/2010/wordprocessingGroup" xmlns:wpi="http://schemas.microsoft.com/office/word/2010/wordprocessingInk" xmlns:wne="http://schemas.microsoft.com/office/word/2006/wordml" xmlns:wps="http://schemas.microsoft.com/office/word/2010/wordprocessingShape" mc:Ignorable="w14 w15 w16se w16cid w16 w16cex wp14">
+  <w:abstractNum w:abstractNumId="0" w15:restartNumberingAfterBreak="0">
     <w:nsid w:val="04350849"/>
     <w:multiLevelType w:val="hybridMultilevel"/>
     <w:tmpl w:val="27D4746A"/>
@@ -3671,7 +2521,7 @@
       </w:pPr>
     </w:lvl>
   </w:abstractNum>
-  <w:abstractNum w:abstractNumId="1">
+  <w:abstractNum w:abstractNumId="1" w15:restartNumberingAfterBreak="0">
     <w:nsid w:val="0A5D4403"/>
     <w:multiLevelType w:val="hybridMultilevel"/>
     <w:tmpl w:val="10F01050"/>
@@ -3760,7 +2610,7 @@
       </w:pPr>
     </w:lvl>
   </w:abstractNum>
-  <w:abstractNum w:abstractNumId="2">
+  <w:abstractNum w:abstractNumId="2" w15:restartNumberingAfterBreak="0">
     <w:nsid w:val="12934CF0"/>
     <w:multiLevelType w:val="hybridMultilevel"/>
     <w:tmpl w:val="EDB6DCAE"/>
@@ -3849,7 +2699,7 @@
       </w:pPr>
     </w:lvl>
   </w:abstractNum>
-  <w:abstractNum w:abstractNumId="3">
+  <w:abstractNum w:abstractNumId="3" w15:restartNumberingAfterBreak="0">
     <w:nsid w:val="174E3B24"/>
     <w:multiLevelType w:val="hybridMultilevel"/>
     <w:tmpl w:val="5A70DCA8"/>
@@ -3938,7 +2788,7 @@
       </w:pPr>
     </w:lvl>
   </w:abstractNum>
-  <w:abstractNum w:abstractNumId="4">
+  <w:abstractNum w:abstractNumId="4" w15:restartNumberingAfterBreak="0">
     <w:nsid w:val="18E00D68"/>
     <w:multiLevelType w:val="hybridMultilevel"/>
     <w:tmpl w:val="EDB6DCAE"/>
@@ -4027,7 +2877,7 @@
       </w:pPr>
     </w:lvl>
   </w:abstractNum>
-  <w:abstractNum w:abstractNumId="5">
+  <w:abstractNum w:abstractNumId="5" w15:restartNumberingAfterBreak="0">
     <w:nsid w:val="25636EEF"/>
     <w:multiLevelType w:val="hybridMultilevel"/>
     <w:tmpl w:val="EE1C5646"/>
@@ -4116,7 +2966,7 @@
       </w:pPr>
     </w:lvl>
   </w:abstractNum>
-  <w:abstractNum w:abstractNumId="6">
+  <w:abstractNum w:abstractNumId="6" w15:restartNumberingAfterBreak="0">
     <w:nsid w:val="262506D6"/>
     <w:multiLevelType w:val="hybridMultilevel"/>
     <w:tmpl w:val="48DA3E08"/>
@@ -4205,7 +3055,7 @@
       </w:pPr>
     </w:lvl>
   </w:abstractNum>
-  <w:abstractNum w:abstractNumId="7">
+  <w:abstractNum w:abstractNumId="7" w15:restartNumberingAfterBreak="0">
     <w:nsid w:val="2D6825B9"/>
     <w:multiLevelType w:val="hybridMultilevel"/>
     <w:tmpl w:val="320C71A8"/>
@@ -4295,7 +3145,7 @@
       </w:pPr>
     </w:lvl>
   </w:abstractNum>
-  <w:abstractNum w:abstractNumId="8">
+  <w:abstractNum w:abstractNumId="8" w15:restartNumberingAfterBreak="0">
     <w:nsid w:val="409F486A"/>
     <w:multiLevelType w:val="hybridMultilevel"/>
     <w:tmpl w:val="4DDC86C4"/>
@@ -4384,7 +3234,7 @@
       </w:pPr>
     </w:lvl>
   </w:abstractNum>
-  <w:abstractNum w:abstractNumId="9">
+  <w:abstractNum w:abstractNumId="9" w15:restartNumberingAfterBreak="0">
     <w:nsid w:val="686D642A"/>
     <w:multiLevelType w:val="hybridMultilevel"/>
     <w:tmpl w:val="04E2CF24"/>
@@ -4473,7 +3323,7 @@
       </w:pPr>
     </w:lvl>
   </w:abstractNum>
-  <w:abstractNum w:abstractNumId="10">
+  <w:abstractNum w:abstractNumId="10" w15:restartNumberingAfterBreak="0">
     <w:nsid w:val="6A754E79"/>
     <w:multiLevelType w:val="hybridMultilevel"/>
     <w:tmpl w:val="5784C8CC"/>
@@ -4562,7 +3412,7 @@
       </w:pPr>
     </w:lvl>
   </w:abstractNum>
-  <w:abstractNum w:abstractNumId="11">
+  <w:abstractNum w:abstractNumId="11" w15:restartNumberingAfterBreak="0">
     <w:nsid w:val="704A2356"/>
     <w:multiLevelType w:val="hybridMultilevel"/>
     <w:tmpl w:val="E8EE72D0"/>
@@ -4691,7 +3541,7 @@
 </file>
 
 <file path=word/styles.xml><?xml version="1.0" encoding="utf-8"?>
-<w:styles xmlns:mc="http://schemas.openxmlformats.org/markup-compatibility/2006" xmlns:r="http://schemas.openxmlformats.org/officeDocument/2006/relationships" xmlns:w="http://schemas.openxmlformats.org/wordprocessingml/2006/main" xmlns:w14="http://schemas.microsoft.com/office/word/2010/wordml" xmlns:w15="http://schemas.microsoft.com/office/word/2012/wordml" mc:Ignorable="w14 w15">
+<w:styles xmlns:mc="http://schemas.openxmlformats.org/markup-compatibility/2006" xmlns:r="http://schemas.openxmlformats.org/officeDocument/2006/relationships" xmlns:w="http://schemas.openxmlformats.org/wordprocessingml/2006/main" xmlns:w14="http://schemas.microsoft.com/office/word/2010/wordml" xmlns:w15="http://schemas.microsoft.com/office/word/2012/wordml" xmlns:w16cex="http://schemas.microsoft.com/office/word/2018/wordml/cex" xmlns:w16cid="http://schemas.microsoft.com/office/word/2016/wordml/cid" xmlns:w16="http://schemas.microsoft.com/office/word/2018/wordml" xmlns:w16se="http://schemas.microsoft.com/office/word/2015/wordml/symex" mc:Ignorable="w14 w15 w16se w16cid w16 w16cex">
   <w:docDefaults>
     <w:rPrDefault>
       <w:rPr>
@@ -4707,7 +3557,7 @@
       </w:pPr>
     </w:pPrDefault>
   </w:docDefaults>
-  <w:latentStyles w:defLockedState="0" w:defUIPriority="99" w:defSemiHidden="0" w:defUnhideWhenUsed="0" w:defQFormat="0" w:count="371">
+  <w:latentStyles w:defLockedState="0" w:defUIPriority="99" w:defSemiHidden="0" w:defUnhideWhenUsed="0" w:defQFormat="0" w:count="376">
     <w:lsdException w:name="Normal" w:uiPriority="0" w:qFormat="1"/>
     <w:lsdException w:name="heading 1" w:uiPriority="9" w:qFormat="1"/>
     <w:lsdException w:name="heading 2" w:semiHidden="1" w:uiPriority="0" w:unhideWhenUsed="1" w:qFormat="1"/>
@@ -5079,6 +3929,11 @@
     <w:lsdException w:name="List Table 5 Dark Accent 6" w:uiPriority="50"/>
     <w:lsdException w:name="List Table 6 Colorful Accent 6" w:uiPriority="51"/>
     <w:lsdException w:name="List Table 7 Colorful Accent 6" w:uiPriority="52"/>
+    <w:lsdException w:name="Mention" w:semiHidden="1" w:unhideWhenUsed="1"/>
+    <w:lsdException w:name="Smart Hyperlink" w:semiHidden="1" w:unhideWhenUsed="1"/>
+    <w:lsdException w:name="Hashtag" w:semiHidden="1" w:unhideWhenUsed="1"/>
+    <w:lsdException w:name="Unresolved Mention" w:semiHidden="1" w:unhideWhenUsed="1"/>
+    <w:lsdException w:name="Smart Link" w:semiHidden="1" w:unhideWhenUsed="1"/>
   </w:latentStyles>
   <w:style w:type="paragraph" w:default="1" w:styleId="Normal">
     <w:name w:val="Normal"/>

</xml_diff>